<commit_message>
DIsabled resource multiplier by level + Scrungus update
Disabled the resource multiplier ((amtOutput * lvl)/3) for all active resources, this is because Ben stated a bug was found during a playtest which led to the player receiving weirdly high amounts of resources.

Implemented the remastered Scrungus materials
</commit_message>
<xml_diff>
--- a/Gold Milestone Documents/Gold Milestones.docx
+++ b/Gold Milestone Documents/Gold Milestones.docx
@@ -615,212 +615,31 @@
       <w:pPr>
         <w:rPr>
           <w:sz w:val="24"/>
-        </w:rPr>
-      </w:pPr>
-      <w:r>
-        <w:rPr>
-          <w:sz w:val="24"/>
-        </w:rPr>
-        <w:t>Bug fix: resolve buildings becoming impossible to select</w:t>
-      </w:r>
-    </w:p>
-    <w:p>
-      <w:pPr>
-        <w:rPr>
-          <w:sz w:val="24"/>
-        </w:rPr>
-      </w:pPr>
-      <w:r>
-        <w:rPr>
-          <w:sz w:val="24"/>
-        </w:rPr>
-        <w:t xml:space="preserve">Investigate why </w:t>
+          <w:szCs w:val="24"/>
+        </w:rPr>
+      </w:pPr>
+      <w:r>
+        <w:rPr>
+          <w:sz w:val="24"/>
+          <w:szCs w:val="24"/>
+        </w:rPr>
+        <w:t xml:space="preserve">Smooth out camera movement with </w:t>
       </w:r>
       <w:proofErr w:type="spellStart"/>
       <w:r>
         <w:rPr>
           <w:sz w:val="24"/>
-        </w:rPr>
-        <w:t>broodshrooms</w:t>
+          <w:szCs w:val="24"/>
+        </w:rPr>
+        <w:t>minimap</w:t>
       </w:r>
       <w:proofErr w:type="spellEnd"/>
       <w:r>
         <w:rPr>
           <w:sz w:val="24"/>
-        </w:rPr>
-        <w:t xml:space="preserve"> aren’t multiplying (difficulty during the wonder phase is also only increasing via a single </w:t>
-      </w:r>
-      <w:proofErr w:type="spellStart"/>
-      <w:r>
-        <w:rPr>
-          <w:sz w:val="24"/>
-        </w:rPr>
-        <w:t>broodshroom</w:t>
-      </w:r>
-      <w:proofErr w:type="spellEnd"/>
-      <w:r>
-        <w:rPr>
-          <w:sz w:val="24"/>
-        </w:rPr>
-        <w:t xml:space="preserve"> as opposed to multiple </w:t>
-      </w:r>
-      <w:proofErr w:type="spellStart"/>
-      <w:r>
-        <w:rPr>
-          <w:sz w:val="24"/>
-        </w:rPr>
-        <w:t>broodshrooms</w:t>
-      </w:r>
-      <w:proofErr w:type="spellEnd"/>
-      <w:r>
-        <w:rPr>
-          <w:sz w:val="24"/>
-        </w:rPr>
-        <w:t xml:space="preserve"> spawning more enemies)</w:t>
-      </w:r>
-    </w:p>
-    <w:p>
-      <w:pPr>
-        <w:rPr>
-          <w:sz w:val="24"/>
-        </w:rPr>
-      </w:pPr>
-      <w:r>
-        <w:rPr>
-          <w:sz w:val="24"/>
-        </w:rPr>
-        <w:t>Balance out resource costs</w:t>
-      </w:r>
-    </w:p>
-    <w:p>
-      <w:pPr>
-        <w:rPr>
-          <w:sz w:val="24"/>
-        </w:rPr>
-      </w:pPr>
-      <w:r>
-        <w:rPr>
-          <w:sz w:val="24"/>
-        </w:rPr>
-        <w:t>Investigate why resources suddenly increase by hundreds mid/late game</w:t>
-      </w:r>
-    </w:p>
-    <w:p>
-      <w:pPr>
-        <w:rPr>
-          <w:sz w:val="24"/>
-        </w:rPr>
-      </w:pPr>
-      <w:r>
-        <w:rPr>
-          <w:sz w:val="24"/>
-        </w:rPr>
-        <w:t xml:space="preserve">Resolve </w:t>
-      </w:r>
-      <w:proofErr w:type="spellStart"/>
-      <w:r>
-        <w:rPr>
-          <w:sz w:val="24"/>
-        </w:rPr>
-        <w:t>junger</w:t>
-      </w:r>
-      <w:proofErr w:type="spellEnd"/>
-      <w:r>
-        <w:rPr>
-          <w:sz w:val="24"/>
-        </w:rPr>
-        <w:t xml:space="preserve"> </w:t>
-      </w:r>
-      <w:proofErr w:type="spellStart"/>
-      <w:r>
-        <w:rPr>
-          <w:sz w:val="24"/>
-        </w:rPr>
-        <w:t>slunks</w:t>
-      </w:r>
-      <w:proofErr w:type="spellEnd"/>
-      <w:r>
-        <w:rPr>
-          <w:sz w:val="24"/>
-        </w:rPr>
-        <w:t xml:space="preserve"> all losing their ability to shoot</w:t>
-      </w:r>
-    </w:p>
-    <w:p>
-      <w:pPr>
-        <w:rPr>
-          <w:sz w:val="24"/>
-          <w:szCs w:val="24"/>
-        </w:rPr>
-      </w:pPr>
-      <w:r>
-        <w:rPr>
-          <w:sz w:val="24"/>
-          <w:szCs w:val="24"/>
-        </w:rPr>
-        <w:t xml:space="preserve">Make the </w:t>
-      </w:r>
-      <w:proofErr w:type="spellStart"/>
-      <w:r>
-        <w:rPr>
-          <w:sz w:val="24"/>
-          <w:szCs w:val="24"/>
-        </w:rPr>
-        <w:t>wongle</w:t>
-      </w:r>
-      <w:proofErr w:type="spellEnd"/>
-      <w:r>
-        <w:rPr>
-          <w:sz w:val="24"/>
-          <w:szCs w:val="24"/>
-        </w:rPr>
-        <w:t xml:space="preserve"> auto build when they are selected and a building is placed.</w:t>
-      </w:r>
-      <w:r>
-        <w:rPr>
-          <w:i/>
-          <w:sz w:val="24"/>
-          <w:szCs w:val="24"/>
-        </w:rPr>
-        <w:t xml:space="preserve"> (Investigate why this fails, notably they fail to do this when they are a significant distance from a placed building.)</w:t>
-      </w:r>
-    </w:p>
-    <w:p>
-      <w:pPr>
-        <w:rPr>
-          <w:sz w:val="24"/>
-          <w:szCs w:val="24"/>
-        </w:rPr>
-      </w:pPr>
-      <w:r>
-        <w:rPr>
-          <w:sz w:val="24"/>
-          <w:szCs w:val="24"/>
-        </w:rPr>
-        <w:t xml:space="preserve">Smooth out camera movement with </w:t>
-      </w:r>
-      <w:proofErr w:type="spellStart"/>
-      <w:r>
-        <w:rPr>
-          <w:sz w:val="24"/>
-          <w:szCs w:val="24"/>
-        </w:rPr>
-        <w:t>minimap</w:t>
-      </w:r>
-      <w:proofErr w:type="spellEnd"/>
-      <w:r>
-        <w:rPr>
-          <w:sz w:val="24"/>
-          <w:szCs w:val="24"/>
-        </w:rPr>
-        <w:t xml:space="preserve"> and revise camera controller</w:t>
-      </w:r>
-      <w:r>
-        <w:rPr>
-          <w:sz w:val="24"/>
-          <w:szCs w:val="24"/>
-        </w:rPr>
-        <w:t>.</w:t>
+          <w:szCs w:val="24"/>
+        </w:rPr>
+        <w:t xml:space="preserve"> and revise camera controller.</w:t>
       </w:r>
     </w:p>
     <w:p>
@@ -978,15 +797,218 @@
         </w:rPr>
         <w:t>Create control handler.</w:t>
       </w:r>
-    </w:p>
-    <w:p>
-      <w:pPr>
-        <w:rPr>
-          <w:sz w:val="24"/>
-        </w:rPr>
-      </w:pPr>
       <w:bookmarkStart w:id="0" w:name="_GoBack"/>
       <w:bookmarkEnd w:id="0"/>
+    </w:p>
+    <w:p>
+      <w:pPr>
+        <w:rPr>
+          <w:sz w:val="24"/>
+        </w:rPr>
+      </w:pPr>
+    </w:p>
+    <w:p>
+      <w:pPr>
+        <w:rPr>
+          <w:b/>
+          <w:sz w:val="24"/>
+        </w:rPr>
+      </w:pPr>
+      <w:r>
+        <w:rPr>
+          <w:b/>
+          <w:sz w:val="24"/>
+        </w:rPr>
+        <w:t>Bug fixes</w:t>
+      </w:r>
+    </w:p>
+    <w:p>
+      <w:pPr>
+        <w:rPr>
+          <w:sz w:val="24"/>
+        </w:rPr>
+      </w:pPr>
+      <w:r>
+        <w:rPr>
+          <w:sz w:val="24"/>
+        </w:rPr>
+        <w:t>resolve buildings becoming impossible to select</w:t>
+      </w:r>
+    </w:p>
+    <w:p>
+      <w:pPr>
+        <w:rPr>
+          <w:sz w:val="24"/>
+        </w:rPr>
+      </w:pPr>
+      <w:r>
+        <w:rPr>
+          <w:sz w:val="24"/>
+        </w:rPr>
+        <w:t xml:space="preserve">Investigate why </w:t>
+      </w:r>
+      <w:proofErr w:type="spellStart"/>
+      <w:r>
+        <w:rPr>
+          <w:sz w:val="24"/>
+        </w:rPr>
+        <w:t>broodshrooms</w:t>
+      </w:r>
+      <w:proofErr w:type="spellEnd"/>
+      <w:r>
+        <w:rPr>
+          <w:sz w:val="24"/>
+        </w:rPr>
+        <w:t xml:space="preserve"> aren’t multiplying (difficulty during the wonder phase is also only increasing via a single </w:t>
+      </w:r>
+      <w:proofErr w:type="spellStart"/>
+      <w:r>
+        <w:rPr>
+          <w:sz w:val="24"/>
+        </w:rPr>
+        <w:t>broodshroom</w:t>
+      </w:r>
+      <w:proofErr w:type="spellEnd"/>
+      <w:r>
+        <w:rPr>
+          <w:sz w:val="24"/>
+        </w:rPr>
+        <w:t xml:space="preserve"> as opposed to multiple </w:t>
+      </w:r>
+      <w:proofErr w:type="spellStart"/>
+      <w:r>
+        <w:rPr>
+          <w:sz w:val="24"/>
+        </w:rPr>
+        <w:t>broodshrooms</w:t>
+      </w:r>
+      <w:proofErr w:type="spellEnd"/>
+      <w:r>
+        <w:rPr>
+          <w:sz w:val="24"/>
+        </w:rPr>
+        <w:t xml:space="preserve"> spawning more enemies)</w:t>
+      </w:r>
+    </w:p>
+    <w:p>
+      <w:pPr>
+        <w:rPr>
+          <w:sz w:val="24"/>
+        </w:rPr>
+      </w:pPr>
+      <w:r>
+        <w:rPr>
+          <w:sz w:val="24"/>
+        </w:rPr>
+        <w:t>Balance out resource costs</w:t>
+      </w:r>
+    </w:p>
+    <w:p>
+      <w:pPr>
+        <w:rPr>
+          <w:sz w:val="24"/>
+        </w:rPr>
+      </w:pPr>
+      <w:r>
+        <w:rPr>
+          <w:sz w:val="24"/>
+        </w:rPr>
+        <w:t>Investigate why resources suddenly increase by hundreds mid/late game</w:t>
+      </w:r>
+    </w:p>
+    <w:p>
+      <w:pPr>
+        <w:rPr>
+          <w:sz w:val="24"/>
+        </w:rPr>
+      </w:pPr>
+      <w:r>
+        <w:rPr>
+          <w:sz w:val="24"/>
+        </w:rPr>
+        <w:t xml:space="preserve">Resolve </w:t>
+      </w:r>
+      <w:proofErr w:type="spellStart"/>
+      <w:r>
+        <w:rPr>
+          <w:sz w:val="24"/>
+        </w:rPr>
+        <w:t>junger</w:t>
+      </w:r>
+      <w:proofErr w:type="spellEnd"/>
+      <w:r>
+        <w:rPr>
+          <w:sz w:val="24"/>
+        </w:rPr>
+        <w:t xml:space="preserve"> </w:t>
+      </w:r>
+      <w:proofErr w:type="spellStart"/>
+      <w:r>
+        <w:rPr>
+          <w:sz w:val="24"/>
+        </w:rPr>
+        <w:t>slunks</w:t>
+      </w:r>
+      <w:proofErr w:type="spellEnd"/>
+      <w:r>
+        <w:rPr>
+          <w:sz w:val="24"/>
+        </w:rPr>
+        <w:t xml:space="preserve"> all losing their ability to shoot</w:t>
+      </w:r>
+    </w:p>
+    <w:p>
+      <w:pPr>
+        <w:rPr>
+          <w:sz w:val="24"/>
+          <w:szCs w:val="24"/>
+        </w:rPr>
+      </w:pPr>
+      <w:r>
+        <w:rPr>
+          <w:sz w:val="24"/>
+          <w:szCs w:val="24"/>
+        </w:rPr>
+        <w:t xml:space="preserve">Make the </w:t>
+      </w:r>
+      <w:proofErr w:type="spellStart"/>
+      <w:r>
+        <w:rPr>
+          <w:sz w:val="24"/>
+          <w:szCs w:val="24"/>
+        </w:rPr>
+        <w:t>wongle</w:t>
+      </w:r>
+      <w:proofErr w:type="spellEnd"/>
+      <w:r>
+        <w:rPr>
+          <w:sz w:val="24"/>
+          <w:szCs w:val="24"/>
+        </w:rPr>
+        <w:t xml:space="preserve"> auto build when they are selected and a building is placed.</w:t>
+      </w:r>
+      <w:r>
+        <w:rPr>
+          <w:i/>
+          <w:sz w:val="24"/>
+          <w:szCs w:val="24"/>
+        </w:rPr>
+        <w:t xml:space="preserve"> (Investigate why this fails, notably they fail to do this when they are a significant distance from a placed building.)</w:t>
+      </w:r>
+    </w:p>
+    <w:p>
+      <w:pPr>
+        <w:rPr>
+          <w:sz w:val="24"/>
+        </w:rPr>
+      </w:pPr>
+    </w:p>
+    <w:p>
+      <w:pPr>
+        <w:rPr>
+          <w:sz w:val="24"/>
+        </w:rPr>
+      </w:pPr>
     </w:p>
     <w:sectPr>
       <w:pgSz w:w="11906" w:h="16838"/>

</xml_diff>

<commit_message>
Added a new bug to Milestone
(UI/Mouse Coord + enter) post buildbutton/unitbutton click bug, added to bug fixes.

Finished off AudioHandler Variables
</commit_message>
<xml_diff>
--- a/Gold Milestone Documents/Gold Milestones.docx
+++ b/Gold Milestone Documents/Gold Milestones.docx
@@ -89,36 +89,14 @@
         <w:rPr>
           <w:sz w:val="24"/>
         </w:rPr>
-        <w:t xml:space="preserve"> foliage (grass, trees </w:t>
-      </w:r>
-      <w:proofErr w:type="spellStart"/>
-      <w:r>
-        <w:rPr>
-          <w:sz w:val="24"/>
-        </w:rPr>
-        <w:t>etc</w:t>
-      </w:r>
-      <w:proofErr w:type="spellEnd"/>
-      <w:r>
-        <w:rPr>
-          <w:sz w:val="24"/>
-        </w:rPr>
-        <w:t xml:space="preserve">) </w:t>
-      </w:r>
-      <w:r>
-        <w:rPr>
-          <w:sz w:val="24"/>
-        </w:rPr>
-        <w:t xml:space="preserve">– </w:t>
-      </w:r>
-      <w:proofErr w:type="spellStart"/>
-      <w:r>
-        <w:rPr>
-          <w:sz w:val="24"/>
-        </w:rPr>
-        <w:t>Ben.L</w:t>
-      </w:r>
-      <w:proofErr w:type="spellEnd"/>
+        <w:t xml:space="preserve"> foliage (grass, trees etc) </w:t>
+      </w:r>
+      <w:r>
+        <w:rPr>
+          <w:sz w:val="24"/>
+        </w:rPr>
+        <w:t>– Ben.L</w:t>
+      </w:r>
     </w:p>
     <w:p>
       <w:pPr>
@@ -136,16 +114,8 @@
         <w:rPr>
           <w:sz w:val="24"/>
         </w:rPr>
-        <w:t xml:space="preserve"> – </w:t>
-      </w:r>
-      <w:proofErr w:type="spellStart"/>
-      <w:r>
-        <w:rPr>
-          <w:sz w:val="24"/>
-        </w:rPr>
-        <w:t>Ben.L</w:t>
-      </w:r>
-      <w:proofErr w:type="spellEnd"/>
+        <w:t xml:space="preserve"> – Ben.L</w:t>
+      </w:r>
     </w:p>
     <w:p>
       <w:pPr>
@@ -159,7 +129,6 @@
         </w:rPr>
         <w:t xml:space="preserve">Particle effects </w:t>
       </w:r>
-      <w:proofErr w:type="gramStart"/>
       <w:r>
         <w:rPr>
           <w:i/>
@@ -172,35 +141,27 @@
           <w:i/>
           <w:sz w:val="24"/>
         </w:rPr>
-        <w:t xml:space="preserve"> Fire</w:t>
-      </w:r>
-      <w:proofErr w:type="gramEnd"/>
+        <w:t xml:space="preserve"> Fire, Smoke</w:t>
+      </w:r>
       <w:r>
         <w:rPr>
           <w:i/>
           <w:sz w:val="24"/>
         </w:rPr>
-        <w:t>, Smoke</w:t>
+        <w:t>, Leaf Burst, Spark Burst, Foraging effect, Mushroom flesh damage, Magic Attack Overhaul, Wood Chip</w:t>
       </w:r>
       <w:r>
         <w:rPr>
           <w:i/>
           <w:sz w:val="24"/>
         </w:rPr>
-        <w:t>, Leaf Burst, Spark Burst, Foraging effect, Mushroom flesh damage, Magic Attack Overhaul, Wood Chip</w:t>
+        <w:t>s</w:t>
       </w:r>
       <w:r>
         <w:rPr>
           <w:i/>
           <w:sz w:val="24"/>
         </w:rPr>
-        <w:t>s</w:t>
-      </w:r>
-      <w:r>
-        <w:rPr>
-          <w:i/>
-          <w:sz w:val="24"/>
-        </w:rPr>
         <w:t>)</w:t>
       </w:r>
       <w:r>
@@ -264,21 +225,7 @@
         <w:rPr>
           <w:sz w:val="24"/>
         </w:rPr>
-        <w:t xml:space="preserve">Investigate </w:t>
-      </w:r>
-      <w:proofErr w:type="spellStart"/>
-      <w:r>
-        <w:rPr>
-          <w:sz w:val="24"/>
-        </w:rPr>
-        <w:t>shader</w:t>
-      </w:r>
-      <w:proofErr w:type="spellEnd"/>
-      <w:r>
-        <w:rPr>
-          <w:sz w:val="24"/>
-        </w:rPr>
-        <w:t xml:space="preserve"> effects to </w:t>
+        <w:t xml:space="preserve">Investigate shader effects to </w:t>
       </w:r>
       <w:r>
         <w:rPr>
@@ -296,16 +243,8 @@
         <w:rPr>
           <w:sz w:val="24"/>
         </w:rPr>
-        <w:t xml:space="preserve">– </w:t>
-      </w:r>
-      <w:proofErr w:type="spellStart"/>
-      <w:r>
-        <w:rPr>
-          <w:sz w:val="24"/>
-        </w:rPr>
-        <w:t>Ben.L</w:t>
-      </w:r>
-      <w:proofErr w:type="spellEnd"/>
+        <w:t>– Ben.L</w:t>
+      </w:r>
     </w:p>
     <w:p>
       <w:pPr>
@@ -323,51 +262,27 @@
         <w:rPr>
           <w:sz w:val="24"/>
         </w:rPr>
-        <w:t xml:space="preserve"> – </w:t>
-      </w:r>
-      <w:proofErr w:type="spellStart"/>
-      <w:r>
-        <w:rPr>
-          <w:sz w:val="24"/>
-        </w:rPr>
-        <w:t>Ben.L</w:t>
-      </w:r>
-      <w:proofErr w:type="spellEnd"/>
-    </w:p>
-    <w:p>
-      <w:pPr>
-        <w:rPr>
-          <w:sz w:val="24"/>
-        </w:rPr>
-      </w:pPr>
-      <w:r>
-        <w:rPr>
-          <w:sz w:val="24"/>
-        </w:rPr>
-        <w:t xml:space="preserve">Develop cloud models for use with cloud </w:t>
-      </w:r>
-      <w:proofErr w:type="spellStart"/>
-      <w:r>
-        <w:rPr>
-          <w:sz w:val="24"/>
-        </w:rPr>
-        <w:t>shader</w:t>
-      </w:r>
-      <w:proofErr w:type="spellEnd"/>
-      <w:r>
-        <w:rPr>
-          <w:sz w:val="24"/>
-        </w:rPr>
-        <w:t xml:space="preserve"> – </w:t>
-      </w:r>
-      <w:proofErr w:type="spellStart"/>
-      <w:r>
-        <w:rPr>
-          <w:sz w:val="24"/>
-        </w:rPr>
-        <w:t>Ben.L</w:t>
-      </w:r>
-      <w:proofErr w:type="spellEnd"/>
+        <w:t xml:space="preserve"> – Ben.L</w:t>
+      </w:r>
+    </w:p>
+    <w:p>
+      <w:pPr>
+        <w:rPr>
+          <w:sz w:val="24"/>
+        </w:rPr>
+      </w:pPr>
+      <w:r>
+        <w:rPr>
+          <w:sz w:val="24"/>
+        </w:rPr>
+        <w:t>Develop cloud models for use with cloud shader</w:t>
+      </w:r>
+      <w:r>
+        <w:rPr>
+          <w:sz w:val="24"/>
+        </w:rPr>
+        <w:t xml:space="preserve"> – Ben.L</w:t>
+      </w:r>
     </w:p>
     <w:p>
       <w:pPr>
@@ -404,16 +319,8 @@
         <w:rPr>
           <w:sz w:val="24"/>
         </w:rPr>
-        <w:t xml:space="preserve"> – </w:t>
-      </w:r>
-      <w:proofErr w:type="spellStart"/>
-      <w:r>
-        <w:rPr>
-          <w:sz w:val="24"/>
-        </w:rPr>
-        <w:t>Ben.L</w:t>
-      </w:r>
-      <w:proofErr w:type="spellEnd"/>
+        <w:t xml:space="preserve"> – Ben.L</w:t>
+      </w:r>
     </w:p>
     <w:p>
       <w:pPr>
@@ -623,23 +530,7 @@
           <w:sz w:val="24"/>
           <w:szCs w:val="24"/>
         </w:rPr>
-        <w:t xml:space="preserve">Smooth out camera movement with </w:t>
-      </w:r>
-      <w:proofErr w:type="spellStart"/>
-      <w:r>
-        <w:rPr>
-          <w:sz w:val="24"/>
-          <w:szCs w:val="24"/>
-        </w:rPr>
-        <w:t>minimap</w:t>
-      </w:r>
-      <w:proofErr w:type="spellEnd"/>
-      <w:r>
-        <w:rPr>
-          <w:sz w:val="24"/>
-          <w:szCs w:val="24"/>
-        </w:rPr>
-        <w:t xml:space="preserve"> and revise camera controller.</w:t>
+        <w:t>Smooth out camera movement with minimap and revise camera controller.</w:t>
       </w:r>
     </w:p>
     <w:p>
@@ -796,6 +687,41 @@
           <w:sz w:val="24"/>
         </w:rPr>
         <w:t>Create control handler.</w:t>
+      </w:r>
+    </w:p>
+    <w:p>
+      <w:pPr>
+        <w:rPr>
+          <w:sz w:val="24"/>
+        </w:rPr>
+      </w:pPr>
+    </w:p>
+    <w:p>
+      <w:pPr>
+        <w:rPr>
+          <w:b/>
+          <w:sz w:val="24"/>
+        </w:rPr>
+      </w:pPr>
+      <w:r>
+        <w:rPr>
+          <w:b/>
+          <w:sz w:val="24"/>
+        </w:rPr>
+        <w:t>Bug fixes</w:t>
+      </w:r>
+    </w:p>
+    <w:p>
+      <w:pPr>
+        <w:rPr>
+          <w:sz w:val="24"/>
+        </w:rPr>
+      </w:pPr>
+      <w:r>
+        <w:rPr>
+          <w:sz w:val="24"/>
+        </w:rPr>
+        <w:t>There is a bug where the player can click a unit to create, then if they press enter it will act as if they had re-clicked thus placing another unit in the queue.  Could reset mouse coordinates after a button has been clicked, as this applies to build buttons as well.</w:t>
       </w:r>
       <w:bookmarkStart w:id="0" w:name="_GoBack"/>
       <w:bookmarkEnd w:id="0"/>
@@ -806,28 +732,6 @@
           <w:sz w:val="24"/>
         </w:rPr>
       </w:pPr>
-    </w:p>
-    <w:p>
-      <w:pPr>
-        <w:rPr>
-          <w:b/>
-          <w:sz w:val="24"/>
-        </w:rPr>
-      </w:pPr>
-      <w:r>
-        <w:rPr>
-          <w:b/>
-          <w:sz w:val="24"/>
-        </w:rPr>
-        <w:t>Bug fixes</w:t>
-      </w:r>
-    </w:p>
-    <w:p>
-      <w:pPr>
-        <w:rPr>
-          <w:sz w:val="24"/>
-        </w:rPr>
-      </w:pPr>
       <w:r>
         <w:rPr>
           <w:sz w:val="24"/>
@@ -845,49 +749,7 @@
         <w:rPr>
           <w:sz w:val="24"/>
         </w:rPr>
-        <w:t xml:space="preserve">Investigate why </w:t>
-      </w:r>
-      <w:proofErr w:type="spellStart"/>
-      <w:r>
-        <w:rPr>
-          <w:sz w:val="24"/>
-        </w:rPr>
-        <w:t>broodshrooms</w:t>
-      </w:r>
-      <w:proofErr w:type="spellEnd"/>
-      <w:r>
-        <w:rPr>
-          <w:sz w:val="24"/>
-        </w:rPr>
-        <w:t xml:space="preserve"> aren’t multiplying (difficulty during the wonder phase is also only increasing via a single </w:t>
-      </w:r>
-      <w:proofErr w:type="spellStart"/>
-      <w:r>
-        <w:rPr>
-          <w:sz w:val="24"/>
-        </w:rPr>
-        <w:t>broodshroom</w:t>
-      </w:r>
-      <w:proofErr w:type="spellEnd"/>
-      <w:r>
-        <w:rPr>
-          <w:sz w:val="24"/>
-        </w:rPr>
-        <w:t xml:space="preserve"> as opposed to multiple </w:t>
-      </w:r>
-      <w:proofErr w:type="spellStart"/>
-      <w:r>
-        <w:rPr>
-          <w:sz w:val="24"/>
-        </w:rPr>
-        <w:t>broodshrooms</w:t>
-      </w:r>
-      <w:proofErr w:type="spellEnd"/>
-      <w:r>
-        <w:rPr>
-          <w:sz w:val="24"/>
-        </w:rPr>
-        <w:t xml:space="preserve"> spawning more enemies)</w:t>
+        <w:t>Investigate why broodshrooms aren’t multiplying (difficulty during the wonder phase is also only increasing via a single broodshroom as opposed to multiple broodshrooms spawning more enemies)</w:t>
       </w:r>
     </w:p>
     <w:p>
@@ -926,66 +788,24 @@
         <w:rPr>
           <w:sz w:val="24"/>
         </w:rPr>
-        <w:t xml:space="preserve">Resolve </w:t>
-      </w:r>
-      <w:proofErr w:type="spellStart"/>
-      <w:r>
-        <w:rPr>
-          <w:sz w:val="24"/>
-        </w:rPr>
-        <w:t>junger</w:t>
-      </w:r>
-      <w:proofErr w:type="spellEnd"/>
-      <w:r>
-        <w:rPr>
-          <w:sz w:val="24"/>
-        </w:rPr>
-        <w:t xml:space="preserve"> </w:t>
-      </w:r>
-      <w:proofErr w:type="spellStart"/>
-      <w:r>
-        <w:rPr>
-          <w:sz w:val="24"/>
-        </w:rPr>
-        <w:t>slunks</w:t>
-      </w:r>
-      <w:proofErr w:type="spellEnd"/>
-      <w:r>
-        <w:rPr>
-          <w:sz w:val="24"/>
-        </w:rPr>
-        <w:t xml:space="preserve"> all losing their ability to shoot</w:t>
-      </w:r>
-    </w:p>
-    <w:p>
-      <w:pPr>
-        <w:rPr>
-          <w:sz w:val="24"/>
-          <w:szCs w:val="24"/>
-        </w:rPr>
-      </w:pPr>
-      <w:r>
-        <w:rPr>
-          <w:sz w:val="24"/>
-          <w:szCs w:val="24"/>
-        </w:rPr>
-        <w:t xml:space="preserve">Make the </w:t>
-      </w:r>
-      <w:proofErr w:type="spellStart"/>
-      <w:r>
-        <w:rPr>
-          <w:sz w:val="24"/>
-          <w:szCs w:val="24"/>
-        </w:rPr>
-        <w:t>wongle</w:t>
-      </w:r>
-      <w:proofErr w:type="spellEnd"/>
-      <w:r>
-        <w:rPr>
-          <w:sz w:val="24"/>
-          <w:szCs w:val="24"/>
-        </w:rPr>
-        <w:t xml:space="preserve"> auto build when they are selected and a building is placed.</w:t>
+        <w:t>Resolve junger slunks all losing their ability to shoot</w:t>
+      </w:r>
+    </w:p>
+    <w:p>
+      <w:pPr>
+        <w:rPr>
+          <w:i/>
+          <w:sz w:val="24"/>
+          <w:szCs w:val="24"/>
+        </w:rPr>
+      </w:pPr>
+      <w:r>
+        <w:rPr>
+          <w:sz w:val="24"/>
+          <w:szCs w:val="24"/>
+        </w:rPr>
+        <w:lastRenderedPageBreak/>
+        <w:t>Make the wongle auto build when they are selected and a building is placed.</w:t>
       </w:r>
       <w:r>
         <w:rPr>

</xml_diff>

<commit_message>
Added Shannells name to tasks (He forgot to push)
</commit_message>
<xml_diff>
--- a/Gold Milestone Documents/Gold Milestones.docx
+++ b/Gold Milestone Documents/Gold Milestones.docx
@@ -89,14 +89,36 @@
         <w:rPr>
           <w:sz w:val="24"/>
         </w:rPr>
-        <w:t xml:space="preserve"> foliage (grass, trees etc) </w:t>
-      </w:r>
-      <w:r>
-        <w:rPr>
-          <w:sz w:val="24"/>
-        </w:rPr>
-        <w:t>– Ben.L</w:t>
-      </w:r>
+        <w:t xml:space="preserve"> foliage (grass, trees </w:t>
+      </w:r>
+      <w:proofErr w:type="spellStart"/>
+      <w:r>
+        <w:rPr>
+          <w:sz w:val="24"/>
+        </w:rPr>
+        <w:t>etc</w:t>
+      </w:r>
+      <w:proofErr w:type="spellEnd"/>
+      <w:r>
+        <w:rPr>
+          <w:sz w:val="24"/>
+        </w:rPr>
+        <w:t xml:space="preserve">) </w:t>
+      </w:r>
+      <w:r>
+        <w:rPr>
+          <w:sz w:val="24"/>
+        </w:rPr>
+        <w:t xml:space="preserve">– </w:t>
+      </w:r>
+      <w:proofErr w:type="spellStart"/>
+      <w:r>
+        <w:rPr>
+          <w:sz w:val="24"/>
+        </w:rPr>
+        <w:t>Ben.L</w:t>
+      </w:r>
+      <w:proofErr w:type="spellEnd"/>
     </w:p>
     <w:p>
       <w:pPr>
@@ -114,8 +136,16 @@
         <w:rPr>
           <w:sz w:val="24"/>
         </w:rPr>
-        <w:t xml:space="preserve"> – Ben.L</w:t>
-      </w:r>
+        <w:t xml:space="preserve"> – </w:t>
+      </w:r>
+      <w:proofErr w:type="spellStart"/>
+      <w:r>
+        <w:rPr>
+          <w:sz w:val="24"/>
+        </w:rPr>
+        <w:t>Ben.L</w:t>
+      </w:r>
+      <w:proofErr w:type="spellEnd"/>
     </w:p>
     <w:p>
       <w:pPr>
@@ -129,6 +159,7 @@
         </w:rPr>
         <w:t xml:space="preserve">Particle effects </w:t>
       </w:r>
+      <w:proofErr w:type="gramStart"/>
       <w:r>
         <w:rPr>
           <w:i/>
@@ -141,13 +172,21 @@
           <w:i/>
           <w:sz w:val="24"/>
         </w:rPr>
-        <w:t xml:space="preserve"> Fire, Smoke</w:t>
-      </w:r>
+        <w:t xml:space="preserve"> Fire</w:t>
+      </w:r>
+      <w:proofErr w:type="gramEnd"/>
       <w:r>
         <w:rPr>
           <w:i/>
           <w:sz w:val="24"/>
         </w:rPr>
+        <w:t>, Smoke</w:t>
+      </w:r>
+      <w:r>
+        <w:rPr>
+          <w:i/>
+          <w:sz w:val="24"/>
+        </w:rPr>
         <w:t>, Leaf Burst, Spark Burst, Foraging effect, Mushroom flesh damage, Magic Attack Overhaul, Wood Chip</w:t>
       </w:r>
       <w:r>
@@ -206,7 +245,15 @@
         <w:rPr>
           <w:sz w:val="24"/>
         </w:rPr>
-        <w:t>Potentially generate new UI assets to help facilitate the presentation of any additional information as determined by our playtests</w:t>
+        <w:t>Potentially generate new UI assets to help facilitate the presentation of any additional information as determined by ou</w:t>
+      </w:r>
+      <w:bookmarkStart w:id="0" w:name="_GoBack"/>
+      <w:bookmarkEnd w:id="0"/>
+      <w:r>
+        <w:rPr>
+          <w:sz w:val="24"/>
+        </w:rPr>
+        <w:t>r playtests</w:t>
       </w:r>
       <w:r>
         <w:rPr>
@@ -225,7 +272,21 @@
         <w:rPr>
           <w:sz w:val="24"/>
         </w:rPr>
-        <w:t xml:space="preserve">Investigate shader effects to </w:t>
+        <w:t xml:space="preserve">Investigate </w:t>
+      </w:r>
+      <w:proofErr w:type="spellStart"/>
+      <w:r>
+        <w:rPr>
+          <w:sz w:val="24"/>
+        </w:rPr>
+        <w:t>shader</w:t>
+      </w:r>
+      <w:proofErr w:type="spellEnd"/>
+      <w:r>
+        <w:rPr>
+          <w:sz w:val="24"/>
+        </w:rPr>
+        <w:t xml:space="preserve"> effects to </w:t>
       </w:r>
       <w:r>
         <w:rPr>
@@ -243,8 +304,16 @@
         <w:rPr>
           <w:sz w:val="24"/>
         </w:rPr>
-        <w:t>– Ben.L</w:t>
-      </w:r>
+        <w:t xml:space="preserve">– </w:t>
+      </w:r>
+      <w:proofErr w:type="spellStart"/>
+      <w:r>
+        <w:rPr>
+          <w:sz w:val="24"/>
+        </w:rPr>
+        <w:t>Ben.L</w:t>
+      </w:r>
+      <w:proofErr w:type="spellEnd"/>
     </w:p>
     <w:p>
       <w:pPr>
@@ -262,27 +331,51 @@
         <w:rPr>
           <w:sz w:val="24"/>
         </w:rPr>
-        <w:t xml:space="preserve"> – Ben.L</w:t>
-      </w:r>
-    </w:p>
-    <w:p>
-      <w:pPr>
-        <w:rPr>
-          <w:sz w:val="24"/>
-        </w:rPr>
-      </w:pPr>
-      <w:r>
-        <w:rPr>
-          <w:sz w:val="24"/>
-        </w:rPr>
-        <w:t>Develop cloud models for use with cloud shader</w:t>
-      </w:r>
-      <w:r>
-        <w:rPr>
-          <w:sz w:val="24"/>
-        </w:rPr>
-        <w:t xml:space="preserve"> – Ben.L</w:t>
-      </w:r>
+        <w:t xml:space="preserve"> – </w:t>
+      </w:r>
+      <w:proofErr w:type="spellStart"/>
+      <w:r>
+        <w:rPr>
+          <w:sz w:val="24"/>
+        </w:rPr>
+        <w:t>Shannell</w:t>
+      </w:r>
+      <w:proofErr w:type="spellEnd"/>
+    </w:p>
+    <w:p>
+      <w:pPr>
+        <w:rPr>
+          <w:sz w:val="24"/>
+        </w:rPr>
+      </w:pPr>
+      <w:r>
+        <w:rPr>
+          <w:sz w:val="24"/>
+        </w:rPr>
+        <w:t xml:space="preserve">Develop cloud models for use with cloud </w:t>
+      </w:r>
+      <w:proofErr w:type="spellStart"/>
+      <w:r>
+        <w:rPr>
+          <w:sz w:val="24"/>
+        </w:rPr>
+        <w:t>shader</w:t>
+      </w:r>
+      <w:proofErr w:type="spellEnd"/>
+      <w:r>
+        <w:rPr>
+          <w:sz w:val="24"/>
+        </w:rPr>
+        <w:t xml:space="preserve"> – </w:t>
+      </w:r>
+      <w:proofErr w:type="spellStart"/>
+      <w:r>
+        <w:rPr>
+          <w:sz w:val="24"/>
+        </w:rPr>
+        <w:t>Shannell</w:t>
+      </w:r>
+      <w:proofErr w:type="spellEnd"/>
     </w:p>
     <w:p>
       <w:pPr>
@@ -319,8 +412,16 @@
         <w:rPr>
           <w:sz w:val="24"/>
         </w:rPr>
-        <w:t xml:space="preserve"> – Ben.L</w:t>
-      </w:r>
+        <w:t xml:space="preserve"> – </w:t>
+      </w:r>
+      <w:proofErr w:type="spellStart"/>
+      <w:r>
+        <w:rPr>
+          <w:sz w:val="24"/>
+        </w:rPr>
+        <w:t>Shannell</w:t>
+      </w:r>
+      <w:proofErr w:type="spellEnd"/>
     </w:p>
     <w:p>
       <w:pPr>
@@ -530,7 +631,23 @@
           <w:sz w:val="24"/>
           <w:szCs w:val="24"/>
         </w:rPr>
-        <w:t>Smooth out camera movement with minimap and revise camera controller.</w:t>
+        <w:t xml:space="preserve">Smooth out camera movement with </w:t>
+      </w:r>
+      <w:proofErr w:type="spellStart"/>
+      <w:r>
+        <w:rPr>
+          <w:sz w:val="24"/>
+          <w:szCs w:val="24"/>
+        </w:rPr>
+        <w:t>minimap</w:t>
+      </w:r>
+      <w:proofErr w:type="spellEnd"/>
+      <w:r>
+        <w:rPr>
+          <w:sz w:val="24"/>
+          <w:szCs w:val="24"/>
+        </w:rPr>
+        <w:t xml:space="preserve"> and revise camera controller.</w:t>
       </w:r>
     </w:p>
     <w:p>
@@ -723,8 +840,6 @@
         </w:rPr>
         <w:t>There is a bug where the player can click a unit to create, then if they press enter it will act as if they had re-clicked thus placing another unit in the queue.  Could reset mouse coordinates after a button has been clicked, as this applies to build buttons as well.</w:t>
       </w:r>
-      <w:bookmarkStart w:id="0" w:name="_GoBack"/>
-      <w:bookmarkEnd w:id="0"/>
     </w:p>
     <w:p>
       <w:pPr>
@@ -749,7 +864,49 @@
         <w:rPr>
           <w:sz w:val="24"/>
         </w:rPr>
-        <w:t>Investigate why broodshrooms aren’t multiplying (difficulty during the wonder phase is also only increasing via a single broodshroom as opposed to multiple broodshrooms spawning more enemies)</w:t>
+        <w:t xml:space="preserve">Investigate why </w:t>
+      </w:r>
+      <w:proofErr w:type="spellStart"/>
+      <w:r>
+        <w:rPr>
+          <w:sz w:val="24"/>
+        </w:rPr>
+        <w:t>broodshrooms</w:t>
+      </w:r>
+      <w:proofErr w:type="spellEnd"/>
+      <w:r>
+        <w:rPr>
+          <w:sz w:val="24"/>
+        </w:rPr>
+        <w:t xml:space="preserve"> aren’t multiplying (difficulty during the wonder phase is also only increasing via a single </w:t>
+      </w:r>
+      <w:proofErr w:type="spellStart"/>
+      <w:r>
+        <w:rPr>
+          <w:sz w:val="24"/>
+        </w:rPr>
+        <w:t>broodshroom</w:t>
+      </w:r>
+      <w:proofErr w:type="spellEnd"/>
+      <w:r>
+        <w:rPr>
+          <w:sz w:val="24"/>
+        </w:rPr>
+        <w:t xml:space="preserve"> as opposed to multiple </w:t>
+      </w:r>
+      <w:proofErr w:type="spellStart"/>
+      <w:r>
+        <w:rPr>
+          <w:sz w:val="24"/>
+        </w:rPr>
+        <w:t>broodshrooms</w:t>
+      </w:r>
+      <w:proofErr w:type="spellEnd"/>
+      <w:r>
+        <w:rPr>
+          <w:sz w:val="24"/>
+        </w:rPr>
+        <w:t xml:space="preserve"> spawning more enemies)</w:t>
       </w:r>
     </w:p>
     <w:p>
@@ -788,7 +945,35 @@
         <w:rPr>
           <w:sz w:val="24"/>
         </w:rPr>
-        <w:t>Resolve junger slunks all losing their ability to shoot</w:t>
+        <w:t xml:space="preserve">Resolve </w:t>
+      </w:r>
+      <w:proofErr w:type="spellStart"/>
+      <w:r>
+        <w:rPr>
+          <w:sz w:val="24"/>
+        </w:rPr>
+        <w:t>junger</w:t>
+      </w:r>
+      <w:proofErr w:type="spellEnd"/>
+      <w:r>
+        <w:rPr>
+          <w:sz w:val="24"/>
+        </w:rPr>
+        <w:t xml:space="preserve"> </w:t>
+      </w:r>
+      <w:proofErr w:type="spellStart"/>
+      <w:r>
+        <w:rPr>
+          <w:sz w:val="24"/>
+        </w:rPr>
+        <w:t>slunks</w:t>
+      </w:r>
+      <w:proofErr w:type="spellEnd"/>
+      <w:r>
+        <w:rPr>
+          <w:sz w:val="24"/>
+        </w:rPr>
+        <w:t xml:space="preserve"> all losing their ability to shoot</w:t>
       </w:r>
     </w:p>
     <w:p>
@@ -805,7 +990,23 @@
           <w:szCs w:val="24"/>
         </w:rPr>
         <w:lastRenderedPageBreak/>
-        <w:t>Make the wongle auto build when they are selected and a building is placed.</w:t>
+        <w:t xml:space="preserve">Make the </w:t>
+      </w:r>
+      <w:proofErr w:type="spellStart"/>
+      <w:r>
+        <w:rPr>
+          <w:sz w:val="24"/>
+          <w:szCs w:val="24"/>
+        </w:rPr>
+        <w:t>wongle</w:t>
+      </w:r>
+      <w:proofErr w:type="spellEnd"/>
+      <w:r>
+        <w:rPr>
+          <w:sz w:val="24"/>
+          <w:szCs w:val="24"/>
+        </w:rPr>
+        <w:t xml:space="preserve"> auto build when they are selected and a building is placed.</w:t>
       </w:r>
       <w:r>
         <w:rPr>

</xml_diff>